<commit_message>
committing from Surface borom
</commit_message>
<xml_diff>
--- a/cierre instruccion procedimiento.docx
+++ b/cierre instruccion procedimiento.docx
@@ -64,7 +64,7 @@
           <w:noProof/>
           <w:lang w:val="es-ES"/>
         </w:rPr>
-        <w:t>10 de diciembre de 2023</w:t>
+        <w:t>15 de diciembre de 2023</w:t>
       </w:r>
       <w:r>
         <w:rPr>
@@ -299,39 +299,7 @@
           <w:smallCaps/>
           <w:lang w:val="es-ES"/>
         </w:rPr>
-        <w:t>Nombre</w:t>
-      </w:r>
-      <w:r>
-        <w:rPr>
-          <w:rFonts w:eastAsia="Times New Roman" w:cs="Times New Roman"/>
-          <w:smallCaps/>
-          <w:lang w:val="es-ES"/>
-        </w:rPr>
-        <w:t>_</w:t>
-      </w:r>
-      <w:r>
-        <w:rPr>
-          <w:rFonts w:eastAsia="Times New Roman" w:cs="Times New Roman"/>
-          <w:smallCaps/>
-          <w:lang w:val="es-ES"/>
-        </w:rPr>
-        <w:t xml:space="preserve">despacho </w:t>
-      </w:r>
-      <w:r>
-        <w:rPr>
-          <w:rFonts w:eastAsia="Times New Roman" w:cs="Times New Roman"/>
-          <w:smallCaps/>
-          <w:lang w:val="es-ES"/>
-        </w:rPr>
-        <w:t>_</w:t>
-      </w:r>
-      <w:r>
-        <w:rPr>
-          <w:rFonts w:eastAsia="Times New Roman" w:cs="Times New Roman"/>
-          <w:smallCaps/>
-          <w:lang w:val="es-ES"/>
-        </w:rPr>
-        <w:t>demandante</w:t>
+        <w:t>NOMBRE_DESPACHO_DEMANDANTE</w:t>
       </w:r>
     </w:p>
     <w:p>
@@ -370,31 +338,7 @@
           <w:smallCaps/>
           <w:lang w:val="pt-BR"/>
         </w:rPr>
-        <w:t>Nombre</w:t>
-      </w:r>
-      <w:r>
-        <w:rPr>
-          <w:rFonts w:eastAsia="Times New Roman" w:cs="Times New Roman"/>
-          <w:smallCaps/>
-          <w:lang w:val="pt-BR"/>
-        </w:rPr>
-        <w:t>_</w:t>
-      </w:r>
-      <w:r>
-        <w:rPr>
-          <w:rFonts w:eastAsia="Times New Roman" w:cs="Times New Roman"/>
-          <w:smallCaps/>
-          <w:lang w:val="pt-BR"/>
-        </w:rPr>
-        <w:t>Demanda</w:t>
-      </w:r>
-      <w:r>
-        <w:rPr>
-          <w:rFonts w:eastAsia="Times New Roman" w:cs="Times New Roman"/>
-          <w:smallCaps/>
-          <w:lang w:val="pt-BR"/>
-        </w:rPr>
-        <w:t>da</w:t>
+        <w:t>NOMBRE_DEMANDADA</w:t>
       </w:r>
       <w:r>
         <w:rPr>
@@ -533,39 +477,7 @@
           <w:smallCaps/>
           <w:lang w:val="es-ES"/>
         </w:rPr>
-        <w:t>Nombre</w:t>
-      </w:r>
-      <w:r>
-        <w:rPr>
-          <w:rFonts w:eastAsia="Times New Roman" w:cs="Times New Roman"/>
-          <w:smallCaps/>
-          <w:lang w:val="es-ES"/>
-        </w:rPr>
-        <w:t>_</w:t>
-      </w:r>
-      <w:r>
-        <w:rPr>
-          <w:rFonts w:eastAsia="Times New Roman" w:cs="Times New Roman"/>
-          <w:smallCaps/>
-          <w:lang w:val="es-ES"/>
-        </w:rPr>
-        <w:t>despacho</w:t>
-      </w:r>
-      <w:r>
-        <w:rPr>
-          <w:rFonts w:eastAsia="Times New Roman" w:cs="Times New Roman"/>
-          <w:smallCaps/>
-          <w:lang w:val="es-ES"/>
-        </w:rPr>
-        <w:t>_</w:t>
-      </w:r>
-      <w:r>
-        <w:rPr>
-          <w:rFonts w:eastAsia="Times New Roman" w:cs="Times New Roman"/>
-          <w:smallCaps/>
-          <w:lang w:val="es-ES"/>
-        </w:rPr>
-        <w:t>demandada</w:t>
+        <w:t>NOMBRE_DESPACHO_DEMANDADA</w:t>
       </w:r>
     </w:p>
     <w:p>
@@ -1335,7 +1247,6 @@
         <w:docPartUnique/>
       </w:docPartObj>
     </w:sdtPr>
-    <w:sdtEndPr/>
     <w:sdtContent>
       <w:p>
         <w:pPr>

</xml_diff>